<commit_message>
RNF updated with interoperability
</commit_message>
<xml_diff>
--- a/D1/RNF.docx
+++ b/D1/RNF.docx
@@ -407,7 +407,7 @@
           <w:ilvl w:val="1"/>
           <w:numId w:val="1"/>
         </w:numPr>
-        <w:spacing w:lineRule="auto" w:line="288" w:before="0" w:after="100"/>
+        <w:spacing w:lineRule="auto" w:line="288" w:before="0" w:after="0"/>
         <w:ind w:left="720" w:right="0" w:hanging="360"/>
         <w:jc w:val="both"/>
         <w:rPr/>
@@ -415,6 +415,54 @@
       <w:r>
         <w:rPr/>
         <w:t>Il sito deve presentare un’interfaccia di facile utilizzo tale che un nuovo utente sia in grado di comprendere e utilizzare le funzionalità di base in meno di 20 minuti.</w:t>
+      </w:r>
+    </w:p>
+    <w:p>
+      <w:pPr>
+        <w:pStyle w:val="Corpo"/>
+        <w:numPr>
+          <w:ilvl w:val="0"/>
+          <w:numId w:val="1"/>
+        </w:numPr>
+        <w:spacing w:lineRule="auto" w:line="288" w:before="0" w:after="0"/>
+        <w:ind w:left="360" w:right="0" w:hanging="360"/>
+        <w:jc w:val="both"/>
+        <w:rPr>
+          <w:b/>
+          <w:b/>
+          <w:bCs/>
+        </w:rPr>
+      </w:pPr>
+      <w:r>
+        <w:rPr>
+          <w:b/>
+          <w:bCs/>
+          <w:i w:val="false"/>
+          <w:iCs w:val="false"/>
+          <w:caps w:val="false"/>
+          <w:smallCaps w:val="false"/>
+          <w:color w:val="000000" w:themeColor="text1" w:themeShade="ff" w:themeTint="ff"/>
+          <w:lang w:val="it-IT"/>
+        </w:rPr>
+        <w:t>Interoperabilità</w:t>
+      </w:r>
+    </w:p>
+    <w:p>
+      <w:pPr>
+        <w:pStyle w:val="Corpo"/>
+        <w:numPr>
+          <w:ilvl w:val="1"/>
+          <w:numId w:val="1"/>
+        </w:numPr>
+        <w:bidi w:val="0"/>
+        <w:spacing w:lineRule="auto" w:line="288" w:beforeAutospacing="0" w:before="0" w:afterAutospacing="0" w:after="100"/>
+        <w:ind w:left="720" w:right="0" w:hanging="360"/>
+        <w:jc w:val="both"/>
+        <w:rPr/>
+      </w:pPr>
+      <w:r>
+        <w:rPr/>
+        <w:t>Il sito per essere compatibile con i browser adotta l’utilizzo della specifica standard ECMAScript6 in modo da garantire l’interoperabilità delle pagine web tra diversi browser.</w:t>
       </w:r>
     </w:p>
     <w:sectPr>

</xml_diff>